<commit_message>
Document Updated, pull this document and fill your details in it
</commit_message>
<xml_diff>
--- a/ProjectReport.docx
+++ b/ProjectReport.docx
@@ -8,9 +8,62 @@
         <w:jc w:val="center"/>
         <w:rPr>
           <w:b/>
-          <w:u w:val="single"/>
-        </w:rPr>
-      </w:pPr>
+        </w:rPr>
+      </w:pPr>
+      <w:r>
+        <w:rPr>
+          <w:b/>
+          <w:noProof/>
+        </w:rPr>
+        <w:drawing>
+          <wp:inline distT="0" distB="0" distL="0" distR="0">
+            <wp:extent cx="1170000" cy="1465612"/>
+            <wp:effectExtent l="0" t="0" r="0" b="1270"/>
+            <wp:docPr id="2" name="Picture 2" descr="C:\Users\Angello\Desktop\PAF_Project\SLIIT_Logo_Crest.png"/>
+            <wp:cNvGraphicFramePr>
+              <a:graphicFrameLocks xmlns:a="http://schemas.openxmlformats.org/drawingml/2006/main" noChangeAspect="1"/>
+            </wp:cNvGraphicFramePr>
+            <a:graphic xmlns:a="http://schemas.openxmlformats.org/drawingml/2006/main">
+              <a:graphicData uri="http://schemas.openxmlformats.org/drawingml/2006/picture">
+                <pic:pic xmlns:pic="http://schemas.openxmlformats.org/drawingml/2006/picture">
+                  <pic:nvPicPr>
+                    <pic:cNvPr id="0" name="Picture 1" descr="C:\Users\Angello\Desktop\PAF_Project\SLIIT_Logo_Crest.png"/>
+                    <pic:cNvPicPr>
+                      <a:picLocks noChangeAspect="1" noChangeArrowheads="1"/>
+                    </pic:cNvPicPr>
+                  </pic:nvPicPr>
+                  <pic:blipFill>
+                    <a:blip r:embed="rId4">
+                      <a:extLst>
+                        <a:ext uri="{28A0092B-C50C-407E-A947-70E740481C1C}">
+                          <a14:useLocalDpi xmlns:a14="http://schemas.microsoft.com/office/drawing/2010/main" val="0"/>
+                        </a:ext>
+                      </a:extLst>
+                    </a:blip>
+                    <a:srcRect/>
+                    <a:stretch>
+                      <a:fillRect/>
+                    </a:stretch>
+                  </pic:blipFill>
+                  <pic:spPr bwMode="auto">
+                    <a:xfrm>
+                      <a:off x="0" y="0"/>
+                      <a:ext cx="1199537" cy="1502612"/>
+                    </a:xfrm>
+                    <a:prstGeom prst="rect">
+                      <a:avLst/>
+                    </a:prstGeom>
+                    <a:noFill/>
+                    <a:ln>
+                      <a:noFill/>
+                    </a:ln>
+                  </pic:spPr>
+                </pic:pic>
+              </a:graphicData>
+            </a:graphic>
+          </wp:inline>
+        </w:drawing>
+      </w:r>
     </w:p>
     <w:p>
       <w:pPr>
@@ -18,7 +71,14 @@
         <w:jc w:val="center"/>
         <w:rPr>
           <w:b/>
-          <w:u w:val="single"/>
+        </w:rPr>
+      </w:pPr>
+    </w:p>
+    <w:p>
+      <w:pPr>
+        <w:pStyle w:val="Title"/>
+        <w:rPr>
+          <w:b/>
         </w:rPr>
       </w:pPr>
     </w:p>
@@ -41,31 +101,11 @@
           <w:u w:val="single"/>
         </w:rPr>
       </w:pPr>
-    </w:p>
-    <w:p>
-      <w:pPr>
-        <w:pStyle w:val="Title"/>
-        <w:jc w:val="center"/>
+      <w:r>
         <w:rPr>
           <w:b/>
           <w:u w:val="single"/>
         </w:rPr>
-      </w:pPr>
-    </w:p>
-    <w:p>
-      <w:pPr>
-        <w:pStyle w:val="Title"/>
-        <w:jc w:val="center"/>
-        <w:rPr>
-          <w:b/>
-          <w:u w:val="single"/>
-        </w:rPr>
-      </w:pPr>
-      <w:r>
-        <w:rPr>
-          <w:b/>
-          <w:u w:val="single"/>
-        </w:rPr>
         <w:t>SELLNBUY E-COMMERCE SYSTEM</w:t>
       </w:r>
     </w:p>
@@ -161,14 +201,618 @@
       <w:r>
         <w:t>St.John</w:t>
       </w:r>
+      <w:proofErr w:type="spellEnd"/>
+    </w:p>
+    <w:p>
+      <w:pPr>
+        <w:jc w:val="center"/>
+      </w:pPr>
+    </w:p>
+    <w:p>
+      <w:r>
+        <w:br w:type="page"/>
+      </w:r>
+    </w:p>
+    <w:p>
+      <w:pPr>
+        <w:pStyle w:val="Heading1"/>
+        <w:jc w:val="center"/>
+        <w:rPr>
+          <w:u w:val="single"/>
+        </w:rPr>
+      </w:pPr>
+      <w:r>
+        <w:rPr>
+          <w:u w:val="single"/>
+        </w:rPr>
+        <w:lastRenderedPageBreak/>
+        <w:t>Member Details</w:t>
+      </w:r>
+    </w:p>
+    <w:p/>
+    <w:p>
+      <w:pPr>
+        <w:rPr>
+          <w:sz w:val="24"/>
+          <w:szCs w:val="24"/>
+        </w:rPr>
+      </w:pPr>
+      <w:r>
+        <w:rPr>
+          <w:sz w:val="24"/>
+          <w:szCs w:val="24"/>
+        </w:rPr>
+        <w:t>Student ID:-</w:t>
+      </w:r>
+    </w:p>
+    <w:p>
+      <w:pPr>
+        <w:rPr>
+          <w:sz w:val="24"/>
+          <w:szCs w:val="24"/>
+        </w:rPr>
+      </w:pPr>
+      <w:r>
+        <w:rPr>
+          <w:sz w:val="24"/>
+          <w:szCs w:val="24"/>
+        </w:rPr>
+        <w:t>Name:-</w:t>
+      </w:r>
+    </w:p>
+    <w:p>
+      <w:pPr>
+        <w:rPr>
+          <w:sz w:val="24"/>
+          <w:szCs w:val="24"/>
+        </w:rPr>
+      </w:pPr>
+      <w:r>
+        <w:rPr>
+          <w:b/>
+          <w:sz w:val="24"/>
+          <w:szCs w:val="24"/>
+        </w:rPr>
+        <w:t xml:space="preserve">Project </w:t>
+      </w:r>
+      <w:proofErr w:type="spellStart"/>
+      <w:r>
+        <w:rPr>
+          <w:b/>
+          <w:sz w:val="24"/>
+          <w:szCs w:val="24"/>
+        </w:rPr>
+        <w:t>Worlload</w:t>
+      </w:r>
+      <w:proofErr w:type="spellEnd"/>
+      <w:r>
+        <w:rPr>
+          <w:sz w:val="24"/>
+          <w:szCs w:val="24"/>
+        </w:rPr>
+        <w:t>:-</w:t>
+      </w:r>
+    </w:p>
+    <w:p/>
+    <w:p>
+      <w:pPr>
+        <w:rPr>
+          <w:sz w:val="24"/>
+          <w:szCs w:val="24"/>
+        </w:rPr>
+      </w:pPr>
+      <w:r>
+        <w:rPr>
+          <w:sz w:val="24"/>
+          <w:szCs w:val="24"/>
+        </w:rPr>
+        <w:t>Student ID:-</w:t>
+      </w:r>
+    </w:p>
+    <w:p>
+      <w:pPr>
+        <w:rPr>
+          <w:sz w:val="24"/>
+          <w:szCs w:val="24"/>
+        </w:rPr>
+      </w:pPr>
+      <w:r>
+        <w:rPr>
+          <w:sz w:val="24"/>
+          <w:szCs w:val="24"/>
+        </w:rPr>
+        <w:t>Name:-</w:t>
+      </w:r>
+    </w:p>
+    <w:p>
+      <w:pPr>
+        <w:rPr>
+          <w:sz w:val="24"/>
+          <w:szCs w:val="24"/>
+        </w:rPr>
+      </w:pPr>
+      <w:r>
+        <w:rPr>
+          <w:b/>
+          <w:sz w:val="24"/>
+          <w:szCs w:val="24"/>
+        </w:rPr>
+        <w:t xml:space="preserve">Project </w:t>
+      </w:r>
+      <w:proofErr w:type="spellStart"/>
+      <w:r>
+        <w:rPr>
+          <w:b/>
+          <w:sz w:val="24"/>
+          <w:szCs w:val="24"/>
+        </w:rPr>
+        <w:t>Worlload</w:t>
+      </w:r>
+      <w:proofErr w:type="spellEnd"/>
+      <w:r>
+        <w:rPr>
+          <w:sz w:val="24"/>
+          <w:szCs w:val="24"/>
+        </w:rPr>
+        <w:t>:-</w:t>
+      </w:r>
+    </w:p>
+    <w:p/>
+    <w:p/>
+    <w:p>
+      <w:pPr>
+        <w:rPr>
+          <w:sz w:val="24"/>
+          <w:szCs w:val="24"/>
+        </w:rPr>
+      </w:pPr>
+      <w:r>
+        <w:rPr>
+          <w:sz w:val="24"/>
+          <w:szCs w:val="24"/>
+        </w:rPr>
+        <w:t>Student ID</w:t>
+      </w:r>
+      <w:proofErr w:type="gramStart"/>
+      <w:r>
+        <w:rPr>
+          <w:sz w:val="24"/>
+          <w:szCs w:val="24"/>
+        </w:rPr>
+        <w:t>:</w:t>
+      </w:r>
+      <w:r>
+        <w:rPr>
+          <w:sz w:val="24"/>
+          <w:szCs w:val="24"/>
+        </w:rPr>
+        <w:t>-</w:t>
+      </w:r>
+      <w:proofErr w:type="gramEnd"/>
+      <w:r>
+        <w:rPr>
+          <w:sz w:val="24"/>
+          <w:szCs w:val="24"/>
+        </w:rPr>
+        <w:t xml:space="preserve"> IT17005586</w:t>
+      </w:r>
+    </w:p>
+    <w:p>
+      <w:pPr>
+        <w:rPr>
+          <w:sz w:val="24"/>
+          <w:szCs w:val="24"/>
+        </w:rPr>
+      </w:pPr>
+      <w:r>
+        <w:rPr>
+          <w:sz w:val="24"/>
+          <w:szCs w:val="24"/>
+        </w:rPr>
+        <w:t>Name</w:t>
+      </w:r>
+      <w:proofErr w:type="gramStart"/>
+      <w:r>
+        <w:rPr>
+          <w:sz w:val="24"/>
+          <w:szCs w:val="24"/>
+        </w:rPr>
+        <w:t>:-</w:t>
+      </w:r>
+      <w:proofErr w:type="gramEnd"/>
+      <w:r>
+        <w:rPr>
+          <w:sz w:val="24"/>
+          <w:szCs w:val="24"/>
+        </w:rPr>
+        <w:t xml:space="preserve"> Angello </w:t>
+      </w:r>
+      <w:proofErr w:type="spellStart"/>
+      <w:r>
+        <w:rPr>
+          <w:sz w:val="24"/>
+          <w:szCs w:val="24"/>
+        </w:rPr>
+        <w:t>Dushantha</w:t>
+      </w:r>
+      <w:proofErr w:type="spellEnd"/>
+      <w:r>
+        <w:rPr>
+          <w:sz w:val="24"/>
+          <w:szCs w:val="24"/>
+        </w:rPr>
+        <w:t xml:space="preserve"> </w:t>
+      </w:r>
+      <w:proofErr w:type="spellStart"/>
+      <w:r>
+        <w:rPr>
+          <w:sz w:val="24"/>
+          <w:szCs w:val="24"/>
+        </w:rPr>
+        <w:t>St.John</w:t>
+      </w:r>
+      <w:proofErr w:type="spellEnd"/>
+    </w:p>
+    <w:p>
+      <w:pPr>
+        <w:rPr>
+          <w:sz w:val="24"/>
+          <w:szCs w:val="24"/>
+        </w:rPr>
+      </w:pPr>
+      <w:r>
+        <w:rPr>
+          <w:b/>
+          <w:sz w:val="24"/>
+          <w:szCs w:val="24"/>
+        </w:rPr>
+        <w:t>Project Workload</w:t>
+      </w:r>
+      <w:r>
+        <w:rPr>
+          <w:sz w:val="24"/>
+          <w:szCs w:val="24"/>
+        </w:rPr>
+        <w:t xml:space="preserve">:- </w:t>
+      </w:r>
+    </w:p>
+    <w:p>
+      <w:pPr>
+        <w:rPr>
+          <w:sz w:val="24"/>
+          <w:szCs w:val="24"/>
+        </w:rPr>
+      </w:pPr>
+      <w:r>
+        <w:rPr>
+          <w:sz w:val="24"/>
+          <w:szCs w:val="24"/>
+        </w:rPr>
+        <w:t>Create</w:t>
+      </w:r>
+      <w:r>
+        <w:rPr>
+          <w:sz w:val="24"/>
+          <w:szCs w:val="24"/>
+        </w:rPr>
+        <w:t xml:space="preserve"> Web S</w:t>
+      </w:r>
       <w:bookmarkStart w:id="0" w:name="_GoBack"/>
       <w:bookmarkEnd w:id="0"/>
+      <w:r>
+        <w:rPr>
+          <w:sz w:val="24"/>
+          <w:szCs w:val="24"/>
+        </w:rPr>
+        <w:t>ervice</w:t>
+      </w:r>
+      <w:r>
+        <w:rPr>
+          <w:sz w:val="24"/>
+          <w:szCs w:val="24"/>
+        </w:rPr>
+        <w:t>s</w:t>
+      </w:r>
+      <w:r>
+        <w:rPr>
+          <w:sz w:val="24"/>
+          <w:szCs w:val="24"/>
+        </w:rPr>
+        <w:t xml:space="preserve"> for placing customer orders, including </w:t>
+      </w:r>
+      <w:r>
+        <w:rPr>
+          <w:sz w:val="24"/>
+          <w:szCs w:val="24"/>
+        </w:rPr>
+        <w:t xml:space="preserve">creating and handling </w:t>
+      </w:r>
+      <w:r>
+        <w:rPr>
+          <w:sz w:val="24"/>
+          <w:szCs w:val="24"/>
+        </w:rPr>
+        <w:t>shopping cart</w:t>
+      </w:r>
+      <w:r>
+        <w:rPr>
+          <w:sz w:val="24"/>
+          <w:szCs w:val="24"/>
+        </w:rPr>
+        <w:t>.</w:t>
+      </w:r>
+    </w:p>
+    <w:p>
+      <w:pPr>
+        <w:rPr>
+          <w:sz w:val="24"/>
+          <w:szCs w:val="24"/>
+        </w:rPr>
+      </w:pPr>
+    </w:p>
+    <w:p>
+      <w:pPr>
+        <w:rPr>
+          <w:sz w:val="24"/>
+          <w:szCs w:val="24"/>
+        </w:rPr>
+      </w:pPr>
+      <w:r>
+        <w:rPr>
+          <w:sz w:val="24"/>
+          <w:szCs w:val="24"/>
+        </w:rPr>
+        <w:t>Student ID:-</w:t>
+      </w:r>
+    </w:p>
+    <w:p>
+      <w:pPr>
+        <w:rPr>
+          <w:sz w:val="24"/>
+          <w:szCs w:val="24"/>
+        </w:rPr>
+      </w:pPr>
+      <w:r>
+        <w:rPr>
+          <w:sz w:val="24"/>
+          <w:szCs w:val="24"/>
+        </w:rPr>
+        <w:t>Name:-</w:t>
+      </w:r>
+    </w:p>
+    <w:p>
+      <w:pPr>
+        <w:rPr>
+          <w:sz w:val="24"/>
+          <w:szCs w:val="24"/>
+        </w:rPr>
+      </w:pPr>
+      <w:r>
+        <w:rPr>
+          <w:b/>
+          <w:sz w:val="24"/>
+          <w:szCs w:val="24"/>
+        </w:rPr>
+        <w:t xml:space="preserve">Project </w:t>
+      </w:r>
+      <w:proofErr w:type="spellStart"/>
+      <w:r>
+        <w:rPr>
+          <w:b/>
+          <w:sz w:val="24"/>
+          <w:szCs w:val="24"/>
+        </w:rPr>
+        <w:t>Worlload</w:t>
+      </w:r>
       <w:proofErr w:type="spellEnd"/>
-    </w:p>
-    <w:p>
-      <w:pPr>
-        <w:jc w:val="center"/>
-      </w:pPr>
+      <w:r>
+        <w:rPr>
+          <w:sz w:val="24"/>
+          <w:szCs w:val="24"/>
+        </w:rPr>
+        <w:t>:-</w:t>
+      </w:r>
+    </w:p>
+    <w:p>
+      <w:pPr>
+        <w:rPr>
+          <w:sz w:val="24"/>
+          <w:szCs w:val="24"/>
+        </w:rPr>
+      </w:pPr>
+    </w:p>
+    <w:p>
+      <w:pPr>
+        <w:rPr>
+          <w:sz w:val="24"/>
+          <w:szCs w:val="24"/>
+        </w:rPr>
+      </w:pPr>
+    </w:p>
+    <w:p/>
+    <w:p>
+      <w:r>
+        <w:rPr>
+          <w:noProof/>
+        </w:rPr>
+        <mc:AlternateContent>
+          <mc:Choice Requires="wps">
+            <w:drawing>
+              <wp:anchor distT="45720" distB="45720" distL="114300" distR="114300" simplePos="0" relativeHeight="251659264" behindDoc="0" locked="0" layoutInCell="1" allowOverlap="1" wp14:anchorId="4D01B8A3" wp14:editId="56151576">
+                <wp:simplePos x="0" y="0"/>
+                <wp:positionH relativeFrom="column">
+                  <wp:posOffset>1457325</wp:posOffset>
+                </wp:positionH>
+                <wp:positionV relativeFrom="paragraph">
+                  <wp:posOffset>200025</wp:posOffset>
+                </wp:positionV>
+                <wp:extent cx="3467100" cy="714375"/>
+                <wp:effectExtent l="0" t="0" r="19050" b="28575"/>
+                <wp:wrapSquare wrapText="bothSides"/>
+                <wp:docPr id="217" name="Text Box 2"/>
+                <wp:cNvGraphicFramePr>
+                  <a:graphicFrameLocks xmlns:a="http://schemas.openxmlformats.org/drawingml/2006/main"/>
+                </wp:cNvGraphicFramePr>
+                <a:graphic xmlns:a="http://schemas.openxmlformats.org/drawingml/2006/main">
+                  <a:graphicData uri="http://schemas.microsoft.com/office/word/2010/wordprocessingShape">
+                    <wps:wsp>
+                      <wps:cNvSpPr txBox="1">
+                        <a:spLocks noChangeArrowheads="1"/>
+                      </wps:cNvSpPr>
+                      <wps:spPr bwMode="auto">
+                        <a:xfrm>
+                          <a:off x="0" y="0"/>
+                          <a:ext cx="3467100" cy="714375"/>
+                        </a:xfrm>
+                        <a:prstGeom prst="rect">
+                          <a:avLst/>
+                        </a:prstGeom>
+                        <a:solidFill>
+                          <a:srgbClr val="FFFFFF"/>
+                        </a:solidFill>
+                        <a:ln w="9525">
+                          <a:solidFill>
+                            <a:srgbClr val="000000"/>
+                          </a:solidFill>
+                          <a:miter lim="800000"/>
+                          <a:headEnd/>
+                          <a:tailEnd/>
+                        </a:ln>
+                      </wps:spPr>
+                      <wps:txbx>
+                        <w:txbxContent>
+                          <w:p>
+                            <w:pPr>
+                              <w:pStyle w:val="Heading2"/>
+                              <w:jc w:val="center"/>
+                              <w:rPr>
+                                <w:b/>
+                                <w:u w:val="single"/>
+                              </w:rPr>
+                            </w:pPr>
+                            <w:proofErr w:type="spellStart"/>
+                            <w:r>
+                              <w:rPr>
+                                <w:b/>
+                                <w:u w:val="single"/>
+                              </w:rPr>
+                              <w:t>Github</w:t>
+                            </w:r>
+                            <w:proofErr w:type="spellEnd"/>
+                            <w:r>
+                              <w:rPr>
+                                <w:b/>
+                                <w:u w:val="single"/>
+                              </w:rPr>
+                              <w:t xml:space="preserve"> Repository</w:t>
+                            </w:r>
+                          </w:p>
+                          <w:p>
+                            <w:pPr>
+                              <w:jc w:val="center"/>
+                            </w:pPr>
+                            <w:hyperlink r:id="rId5" w:history="1">
+                              <w:r>
+                                <w:rPr>
+                                  <w:rStyle w:val="Hyperlink"/>
+                                </w:rPr>
+                                <w:t>https://github.com/Angello456/Online-Mobile-Store.git</w:t>
+                              </w:r>
+                            </w:hyperlink>
+                          </w:p>
+                          <w:p>
+                            <w:pPr>
+                              <w:jc w:val="center"/>
+                            </w:pPr>
+                          </w:p>
+                        </w:txbxContent>
+                      </wps:txbx>
+                      <wps:bodyPr rot="0" vert="horz" wrap="square" lIns="91440" tIns="45720" rIns="91440" bIns="45720" anchor="t" anchorCtr="0">
+                        <a:noAutofit/>
+                      </wps:bodyPr>
+                    </wps:wsp>
+                  </a:graphicData>
+                </a:graphic>
+                <wp14:sizeRelH relativeFrom="margin">
+                  <wp14:pctWidth>0</wp14:pctWidth>
+                </wp14:sizeRelH>
+                <wp14:sizeRelV relativeFrom="margin">
+                  <wp14:pctHeight>0</wp14:pctHeight>
+                </wp14:sizeRelV>
+              </wp:anchor>
+            </w:drawing>
+          </mc:Choice>
+          <mc:Fallback>
+            <w:pict>
+              <v:shapetype w14:anchorId="4D01B8A3" id="_x0000_t202" coordsize="21600,21600" o:spt="202" path="m,l,21600r21600,l21600,xe">
+                <v:stroke joinstyle="miter"/>
+                <v:path gradientshapeok="t" o:connecttype="rect"/>
+              </v:shapetype>
+              <v:shape id="Text Box 2" o:spid="_x0000_s1026" type="#_x0000_t202" style="position:absolute;margin-left:114.75pt;margin-top:15.75pt;width:273pt;height:56.25pt;z-index:251659264;visibility:visible;mso-wrap-style:square;mso-width-percent:0;mso-height-percent:0;mso-wrap-distance-left:9pt;mso-wrap-distance-top:3.6pt;mso-wrap-distance-right:9pt;mso-wrap-distance-bottom:3.6pt;mso-position-horizontal:absolute;mso-position-horizontal-relative:text;mso-position-vertical:absolute;mso-position-vertical-relative:text;mso-width-percent:0;mso-height-percent:0;mso-width-relative:margin;mso-height-relative:margin;v-text-anchor:top" o:gfxdata="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">
+                <v:textbox>
+                  <w:txbxContent>
+                    <w:p>
+                      <w:pPr>
+                        <w:pStyle w:val="Heading2"/>
+                        <w:jc w:val="center"/>
+                        <w:rPr>
+                          <w:b/>
+                          <w:u w:val="single"/>
+                        </w:rPr>
+                      </w:pPr>
+                      <w:proofErr w:type="spellStart"/>
+                      <w:r>
+                        <w:rPr>
+                          <w:b/>
+                          <w:u w:val="single"/>
+                        </w:rPr>
+                        <w:t>Github</w:t>
+                      </w:r>
+                      <w:proofErr w:type="spellEnd"/>
+                      <w:r>
+                        <w:rPr>
+                          <w:b/>
+                          <w:u w:val="single"/>
+                        </w:rPr>
+                        <w:t xml:space="preserve"> Repository</w:t>
+                      </w:r>
+                    </w:p>
+                    <w:p>
+                      <w:pPr>
+                        <w:jc w:val="center"/>
+                      </w:pPr>
+                      <w:hyperlink r:id="rId6" w:history="1">
+                        <w:r>
+                          <w:rPr>
+                            <w:rStyle w:val="Hyperlink"/>
+                          </w:rPr>
+                          <w:t>https://github.com/Angello456/Online-Mobile-Store.git</w:t>
+                        </w:r>
+                      </w:hyperlink>
+                    </w:p>
+                    <w:p>
+                      <w:pPr>
+                        <w:jc w:val="center"/>
+                      </w:pPr>
+                    </w:p>
+                  </w:txbxContent>
+                </v:textbox>
+                <w10:wrap type="square"/>
+              </v:shape>
+            </w:pict>
+          </mc:Fallback>
+        </mc:AlternateContent>
+      </w:r>
+    </w:p>
+    <w:p>
+      <w:pPr>
+        <w:tabs>
+          <w:tab w:val="left" w:pos="2790"/>
+        </w:tabs>
+      </w:pPr>
+      <w:r>
+        <w:tab/>
+      </w:r>
     </w:p>
     <w:p>
       <w:r>
@@ -188,7 +832,7 @@
           <w:u w:val="single"/>
         </w:rPr>
         <w:lastRenderedPageBreak/>
-        <w:t>Member Details</w:t>
+        <w:t>Software Development Methodology</w:t>
       </w:r>
     </w:p>
     <w:p/>
@@ -204,406 +848,170 @@
           <w:sz w:val="24"/>
           <w:szCs w:val="24"/>
         </w:rPr>
-        <w:t>Student ID:-</w:t>
-      </w:r>
-    </w:p>
-    <w:p>
-      <w:pPr>
-        <w:rPr>
-          <w:sz w:val="24"/>
-          <w:szCs w:val="24"/>
-        </w:rPr>
-      </w:pPr>
-      <w:r>
-        <w:rPr>
-          <w:sz w:val="24"/>
-          <w:szCs w:val="24"/>
-        </w:rPr>
-        <w:t>Name:-</w:t>
-      </w:r>
-    </w:p>
-    <w:p>
-      <w:pPr>
-        <w:rPr>
-          <w:sz w:val="24"/>
-          <w:szCs w:val="24"/>
-        </w:rPr>
-      </w:pPr>
-      <w:r>
-        <w:rPr>
-          <w:b/>
-          <w:sz w:val="24"/>
-          <w:szCs w:val="24"/>
-        </w:rPr>
-        <w:t xml:space="preserve">Project </w:t>
-      </w:r>
-      <w:proofErr w:type="spellStart"/>
-      <w:r>
-        <w:rPr>
-          <w:b/>
-          <w:sz w:val="24"/>
-          <w:szCs w:val="24"/>
-        </w:rPr>
-        <w:t>Worlload</w:t>
-      </w:r>
-      <w:proofErr w:type="spellEnd"/>
-      <w:r>
-        <w:rPr>
-          <w:sz w:val="24"/>
-          <w:szCs w:val="24"/>
-        </w:rPr>
-        <w:t>:-</w:t>
+        <w:t xml:space="preserve">When starting this project our team had to face some unavoidable problems, such as delaying project work due to unavoidable circumstances. Therefore our team had to come up with a good software engineering methodology </w:t>
+      </w:r>
+      <w:r>
+        <w:rPr>
+          <w:sz w:val="24"/>
+          <w:szCs w:val="24"/>
+        </w:rPr>
+        <w:t>that can accelerate the development process as well as</w:t>
+      </w:r>
+      <w:r>
+        <w:rPr>
+          <w:sz w:val="24"/>
+          <w:szCs w:val="24"/>
+        </w:rPr>
+        <w:t xml:space="preserve"> can provide good quality</w:t>
+      </w:r>
+      <w:r>
+        <w:rPr>
+          <w:sz w:val="24"/>
+          <w:szCs w:val="24"/>
+        </w:rPr>
+        <w:t xml:space="preserve"> results</w:t>
+      </w:r>
+      <w:r>
+        <w:rPr>
+          <w:sz w:val="24"/>
+          <w:szCs w:val="24"/>
+        </w:rPr>
+        <w:t xml:space="preserve">. So for a quicker development and for a higher quality product, using </w:t>
+      </w:r>
+      <w:proofErr w:type="gramStart"/>
+      <w:r>
+        <w:rPr>
+          <w:sz w:val="24"/>
+          <w:szCs w:val="24"/>
+        </w:rPr>
+        <w:t>RAD(</w:t>
+      </w:r>
+      <w:proofErr w:type="gramEnd"/>
+      <w:r>
+        <w:rPr>
+          <w:sz w:val="24"/>
+          <w:szCs w:val="24"/>
+        </w:rPr>
+        <w:t>Rapid Application Development) Methodology</w:t>
+      </w:r>
+      <w:r>
+        <w:rPr>
+          <w:sz w:val="24"/>
+          <w:szCs w:val="24"/>
+        </w:rPr>
+        <w:t xml:space="preserve"> was the best choice for the team.</w:t>
       </w:r>
     </w:p>
     <w:p/>
     <w:p>
       <w:pPr>
-        <w:rPr>
-          <w:sz w:val="24"/>
-          <w:szCs w:val="24"/>
-        </w:rPr>
-      </w:pPr>
-      <w:r>
-        <w:rPr>
-          <w:sz w:val="24"/>
-          <w:szCs w:val="24"/>
-        </w:rPr>
-        <w:t>Student ID:-</w:t>
-      </w:r>
-    </w:p>
-    <w:p>
-      <w:pPr>
-        <w:rPr>
-          <w:sz w:val="24"/>
-          <w:szCs w:val="24"/>
-        </w:rPr>
-      </w:pPr>
-      <w:r>
-        <w:rPr>
-          <w:sz w:val="24"/>
-          <w:szCs w:val="24"/>
-        </w:rPr>
-        <w:t>Name:-</w:t>
-      </w:r>
-    </w:p>
-    <w:p>
-      <w:pPr>
-        <w:rPr>
-          <w:sz w:val="24"/>
-          <w:szCs w:val="24"/>
-        </w:rPr>
-      </w:pPr>
-      <w:r>
-        <w:rPr>
-          <w:b/>
-          <w:sz w:val="24"/>
-          <w:szCs w:val="24"/>
-        </w:rPr>
-        <w:t xml:space="preserve">Project </w:t>
-      </w:r>
-      <w:proofErr w:type="spellStart"/>
-      <w:r>
-        <w:rPr>
-          <w:b/>
-          <w:sz w:val="24"/>
-          <w:szCs w:val="24"/>
-        </w:rPr>
-        <w:t>Worlload</w:t>
-      </w:r>
-      <w:proofErr w:type="spellEnd"/>
-      <w:r>
-        <w:rPr>
-          <w:sz w:val="24"/>
-          <w:szCs w:val="24"/>
-        </w:rPr>
-        <w:t>:-</w:t>
+        <w:pStyle w:val="Heading3"/>
+      </w:pPr>
+      <w:r>
+        <w:t>Rapid Application Development Methodology</w:t>
+      </w:r>
+      <w:r>
+        <w:t xml:space="preserve"> (RAD)</w:t>
       </w:r>
     </w:p>
     <w:p/>
-    <w:p/>
-    <w:p>
-      <w:pPr>
-        <w:rPr>
-          <w:sz w:val="24"/>
-          <w:szCs w:val="24"/>
-        </w:rPr>
-      </w:pPr>
-      <w:r>
-        <w:rPr>
-          <w:sz w:val="24"/>
-          <w:szCs w:val="24"/>
-        </w:rPr>
-        <w:t>Student ID</w:t>
-      </w:r>
-      <w:proofErr w:type="gramStart"/>
-      <w:r>
-        <w:rPr>
-          <w:sz w:val="24"/>
-          <w:szCs w:val="24"/>
-        </w:rPr>
-        <w:t>:</w:t>
-      </w:r>
-      <w:r>
-        <w:rPr>
-          <w:sz w:val="24"/>
-          <w:szCs w:val="24"/>
-        </w:rPr>
-        <w:t>-</w:t>
-      </w:r>
-      <w:proofErr w:type="gramEnd"/>
-      <w:r>
-        <w:rPr>
-          <w:sz w:val="24"/>
-          <w:szCs w:val="24"/>
-        </w:rPr>
-        <w:t xml:space="preserve"> IT17005586</w:t>
-      </w:r>
-    </w:p>
-    <w:p>
-      <w:pPr>
-        <w:rPr>
-          <w:sz w:val="24"/>
-          <w:szCs w:val="24"/>
-        </w:rPr>
-      </w:pPr>
-      <w:r>
-        <w:rPr>
-          <w:sz w:val="24"/>
-          <w:szCs w:val="24"/>
-        </w:rPr>
-        <w:t>Name</w:t>
-      </w:r>
-      <w:proofErr w:type="gramStart"/>
-      <w:r>
-        <w:rPr>
-          <w:sz w:val="24"/>
-          <w:szCs w:val="24"/>
-        </w:rPr>
-        <w:t>:-</w:t>
-      </w:r>
-      <w:proofErr w:type="gramEnd"/>
-      <w:r>
-        <w:rPr>
-          <w:sz w:val="24"/>
-          <w:szCs w:val="24"/>
-        </w:rPr>
-        <w:t xml:space="preserve"> Angello </w:t>
-      </w:r>
-      <w:proofErr w:type="spellStart"/>
-      <w:r>
-        <w:rPr>
-          <w:sz w:val="24"/>
-          <w:szCs w:val="24"/>
-        </w:rPr>
-        <w:t>Dushantha</w:t>
-      </w:r>
-      <w:proofErr w:type="spellEnd"/>
-      <w:r>
-        <w:rPr>
-          <w:sz w:val="24"/>
-          <w:szCs w:val="24"/>
-        </w:rPr>
-        <w:t xml:space="preserve"> </w:t>
-      </w:r>
-      <w:proofErr w:type="spellStart"/>
-      <w:r>
-        <w:rPr>
-          <w:sz w:val="24"/>
-          <w:szCs w:val="24"/>
-        </w:rPr>
-        <w:t>St.John</w:t>
-      </w:r>
-      <w:proofErr w:type="spellEnd"/>
-    </w:p>
-    <w:p>
-      <w:pPr>
-        <w:rPr>
-          <w:sz w:val="24"/>
-          <w:szCs w:val="24"/>
-        </w:rPr>
-      </w:pPr>
-      <w:r>
-        <w:rPr>
-          <w:b/>
-          <w:sz w:val="24"/>
-          <w:szCs w:val="24"/>
-        </w:rPr>
-        <w:t>Project Workload</w:t>
-      </w:r>
-      <w:r>
-        <w:rPr>
-          <w:sz w:val="24"/>
-          <w:szCs w:val="24"/>
-        </w:rPr>
-        <w:t xml:space="preserve">:- </w:t>
-      </w:r>
-    </w:p>
-    <w:p>
-      <w:pPr>
-        <w:rPr>
-          <w:sz w:val="24"/>
-          <w:szCs w:val="24"/>
-        </w:rPr>
-      </w:pPr>
-      <w:r>
-        <w:rPr>
-          <w:sz w:val="24"/>
-          <w:szCs w:val="24"/>
-        </w:rPr>
-        <w:t xml:space="preserve">Created Web Service for placing customer orders, including </w:t>
-      </w:r>
-      <w:r>
-        <w:rPr>
-          <w:sz w:val="24"/>
-          <w:szCs w:val="24"/>
-        </w:rPr>
-        <w:t xml:space="preserve">creating and handling </w:t>
-      </w:r>
-      <w:r>
-        <w:rPr>
-          <w:sz w:val="24"/>
-          <w:szCs w:val="24"/>
-        </w:rPr>
-        <w:t>shopping cart</w:t>
-      </w:r>
-      <w:r>
-        <w:rPr>
-          <w:sz w:val="24"/>
-          <w:szCs w:val="24"/>
-        </w:rPr>
-        <w:t>.</w:t>
-      </w:r>
-    </w:p>
-    <w:p>
-      <w:pPr>
-        <w:rPr>
-          <w:sz w:val="24"/>
-          <w:szCs w:val="24"/>
-        </w:rPr>
-      </w:pPr>
-    </w:p>
-    <w:p>
-      <w:pPr>
-        <w:rPr>
-          <w:sz w:val="24"/>
-          <w:szCs w:val="24"/>
-        </w:rPr>
-      </w:pPr>
-      <w:r>
-        <w:rPr>
-          <w:sz w:val="24"/>
-          <w:szCs w:val="24"/>
-        </w:rPr>
-        <w:t>Student ID:-</w:t>
-      </w:r>
-    </w:p>
-    <w:p>
-      <w:pPr>
-        <w:rPr>
-          <w:sz w:val="24"/>
-          <w:szCs w:val="24"/>
-        </w:rPr>
-      </w:pPr>
-      <w:r>
-        <w:rPr>
-          <w:sz w:val="24"/>
-          <w:szCs w:val="24"/>
-        </w:rPr>
-        <w:t>Name:-</w:t>
-      </w:r>
-    </w:p>
-    <w:p>
-      <w:pPr>
-        <w:rPr>
-          <w:sz w:val="24"/>
-          <w:szCs w:val="24"/>
-        </w:rPr>
-      </w:pPr>
-      <w:r>
-        <w:rPr>
-          <w:b/>
-          <w:sz w:val="24"/>
-          <w:szCs w:val="24"/>
-        </w:rPr>
-        <w:t xml:space="preserve">Project </w:t>
-      </w:r>
-      <w:proofErr w:type="spellStart"/>
-      <w:r>
-        <w:rPr>
-          <w:b/>
-          <w:sz w:val="24"/>
-          <w:szCs w:val="24"/>
-        </w:rPr>
-        <w:t>Worlload</w:t>
-      </w:r>
-      <w:proofErr w:type="spellEnd"/>
-      <w:r>
-        <w:rPr>
-          <w:sz w:val="24"/>
-          <w:szCs w:val="24"/>
-        </w:rPr>
-        <w:t>:-</w:t>
-      </w:r>
-    </w:p>
-    <w:p>
-      <w:pPr>
-        <w:rPr>
-          <w:sz w:val="24"/>
-          <w:szCs w:val="24"/>
-        </w:rPr>
-      </w:pPr>
-    </w:p>
-    <w:p>
-      <w:pPr>
-        <w:rPr>
-          <w:sz w:val="24"/>
-          <w:szCs w:val="24"/>
-        </w:rPr>
-      </w:pPr>
-    </w:p>
-    <w:p>
-      <w:pPr>
-        <w:pStyle w:val="Heading2"/>
-        <w:pBdr>
-          <w:top w:val="single" w:sz="4" w:space="1" w:color="auto"/>
-          <w:left w:val="single" w:sz="4" w:space="4" w:color="auto"/>
-          <w:bottom w:val="single" w:sz="4" w:space="1" w:color="auto"/>
-          <w:right w:val="single" w:sz="4" w:space="4" w:color="auto"/>
-        </w:pBdr>
+    <w:p>
+      <w:pPr>
+        <w:rPr>
+          <w:sz w:val="24"/>
+          <w:szCs w:val="24"/>
+        </w:rPr>
+      </w:pPr>
+      <w:r>
+        <w:rPr>
+          <w:sz w:val="24"/>
+          <w:szCs w:val="24"/>
+        </w:rPr>
+        <w:t>RAD Methodology is a condensed development process that is able provide quicker development with higher quality products. The main purpose of this methodology is to accelerate the entire development process with low investment costs. This allows active user participation</w:t>
+      </w:r>
+      <w:r>
+        <w:rPr>
+          <w:sz w:val="24"/>
+          <w:szCs w:val="24"/>
+        </w:rPr>
+        <w:t xml:space="preserve"> which makes achieving the target easy. This encourages to take feedback which always provides scope improvement for any software development project.</w:t>
+      </w:r>
+    </w:p>
+    <w:p>
+      <w:pPr>
+        <w:rPr>
+          <w:sz w:val="24"/>
+          <w:szCs w:val="24"/>
+        </w:rPr>
+      </w:pPr>
+    </w:p>
+    <w:p>
+      <w:pPr>
         <w:jc w:val="center"/>
-        <w:rPr>
-          <w:u w:val="single"/>
-        </w:rPr>
-      </w:pPr>
-      <w:proofErr w:type="spellStart"/>
-      <w:r>
-        <w:rPr>
-          <w:u w:val="single"/>
-        </w:rPr>
-        <w:t>Github</w:t>
-      </w:r>
-      <w:proofErr w:type="spellEnd"/>
-      <w:r>
-        <w:rPr>
-          <w:u w:val="single"/>
-        </w:rPr>
-        <w:t xml:space="preserve"> Repository</w:t>
-      </w:r>
-    </w:p>
-    <w:p>
-      <w:pPr>
-        <w:pStyle w:val="Heading3"/>
-        <w:pBdr>
-          <w:top w:val="single" w:sz="4" w:space="1" w:color="auto"/>
-          <w:left w:val="single" w:sz="4" w:space="4" w:color="auto"/>
-          <w:bottom w:val="single" w:sz="4" w:space="1" w:color="auto"/>
-          <w:right w:val="single" w:sz="4" w:space="4" w:color="auto"/>
-        </w:pBdr>
+      </w:pPr>
+      <w:r>
+        <w:rPr>
+          <w:noProof/>
+        </w:rPr>
+        <w:drawing>
+          <wp:inline distT="0" distB="0" distL="0" distR="0">
+            <wp:extent cx="4448175" cy="1695450"/>
+            <wp:effectExtent l="0" t="0" r="9525" b="0"/>
+            <wp:docPr id="1" name="Picture 1" descr="C:\Users\Angello\Desktop\PAF_Project\RAD_Diagram.png"/>
+            <wp:cNvGraphicFramePr>
+              <a:graphicFrameLocks xmlns:a="http://schemas.openxmlformats.org/drawingml/2006/main" noChangeAspect="1"/>
+            </wp:cNvGraphicFramePr>
+            <a:graphic xmlns:a="http://schemas.openxmlformats.org/drawingml/2006/main">
+              <a:graphicData uri="http://schemas.openxmlformats.org/drawingml/2006/picture">
+                <pic:pic xmlns:pic="http://schemas.openxmlformats.org/drawingml/2006/picture">
+                  <pic:nvPicPr>
+                    <pic:cNvPr id="0" name="Picture 1" descr="C:\Users\Angello\Desktop\PAF_Project\RAD_Diagram.png"/>
+                    <pic:cNvPicPr>
+                      <a:picLocks noChangeAspect="1" noChangeArrowheads="1"/>
+                    </pic:cNvPicPr>
+                  </pic:nvPicPr>
+                  <pic:blipFill>
+                    <a:blip r:embed="rId7">
+                      <a:extLst>
+                        <a:ext uri="{28A0092B-C50C-407E-A947-70E740481C1C}">
+                          <a14:useLocalDpi xmlns:a14="http://schemas.microsoft.com/office/drawing/2010/main" val="0"/>
+                        </a:ext>
+                      </a:extLst>
+                    </a:blip>
+                    <a:srcRect/>
+                    <a:stretch>
+                      <a:fillRect/>
+                    </a:stretch>
+                  </pic:blipFill>
+                  <pic:spPr bwMode="auto">
+                    <a:xfrm>
+                      <a:off x="0" y="0"/>
+                      <a:ext cx="4448175" cy="1695450"/>
+                    </a:xfrm>
+                    <a:prstGeom prst="rect">
+                      <a:avLst/>
+                    </a:prstGeom>
+                    <a:noFill/>
+                    <a:ln>
+                      <a:noFill/>
+                    </a:ln>
+                  </pic:spPr>
+                </pic:pic>
+              </a:graphicData>
+            </a:graphic>
+          </wp:inline>
+        </w:drawing>
+      </w:r>
+    </w:p>
+    <w:p>
+      <w:pPr>
         <w:jc w:val="center"/>
       </w:pPr>
-      <w:r>
-        <w:t>https://github.com/Angello456/Online-Mobile-Store.git</w:t>
-      </w:r>
+    </w:p>
+    <w:p>
+      <w:pPr>
+        <w:jc w:val="center"/>
+      </w:pPr>
     </w:p>
     <w:sectPr>
       <w:pgSz w:w="12240" w:h="15840"/>
@@ -1174,6 +1582,17 @@
       <w:szCs w:val="24"/>
     </w:rPr>
   </w:style>
+  <w:style w:type="character" w:styleId="Hyperlink">
+    <w:name w:val="Hyperlink"/>
+    <w:basedOn w:val="DefaultParagraphFont"/>
+    <w:uiPriority w:val="99"/>
+    <w:unhideWhenUsed/>
+    <w:rsid w:val="00CB5EA1"/>
+    <w:rPr>
+      <w:color w:val="0563C1" w:themeColor="hyperlink"/>
+      <w:u w:val="single"/>
+    </w:rPr>
+  </w:style>
 </w:styles>
 </file>
 

</xml_diff>

<commit_message>
update the Project Report
</commit_message>
<xml_diff>
--- a/ProjectReport.docx
+++ b/ProjectReport.docx
@@ -1,6 +1,6 @@
 
 <file path=word/document.xml><?xml version="1.0" encoding="utf-8"?>
-<w:document xmlns:wpc="http://schemas.microsoft.com/office/word/2010/wordprocessingCanvas" xmlns:mc="http://schemas.openxmlformats.org/markup-compatibility/2006" xmlns:o="urn:schemas-microsoft-com:office:office" xmlns:r="http://schemas.openxmlformats.org/officeDocument/2006/relationships" xmlns:m="http://schemas.openxmlformats.org/officeDocument/2006/math" xmlns:v="urn:schemas-microsoft-com:vml" xmlns:wp14="http://schemas.microsoft.com/office/word/2010/wordprocessingDrawing" xmlns:wp="http://schemas.openxmlformats.org/drawingml/2006/wordprocessingDrawing" xmlns:w10="urn:schemas-microsoft-com:office:word" xmlns:w="http://schemas.openxmlformats.org/wordprocessingml/2006/main" xmlns:w14="http://schemas.microsoft.com/office/word/2010/wordml" xmlns:w15="http://schemas.microsoft.com/office/word/2012/wordml" xmlns:wpg="http://schemas.microsoft.com/office/word/2010/wordprocessingGroup" xmlns:wpi="http://schemas.microsoft.com/office/word/2010/wordprocessingInk" xmlns:wne="http://schemas.microsoft.com/office/word/2006/wordml" xmlns:wps="http://schemas.microsoft.com/office/word/2010/wordprocessingShape" mc:Ignorable="w14 w15 wp14">
+<w:document xmlns:wpc="http://schemas.microsoft.com/office/word/2010/wordprocessingCanvas" xmlns:cx="http://schemas.microsoft.com/office/drawing/2014/chartex" xmlns:cx1="http://schemas.microsoft.com/office/drawing/2015/9/8/chartex" xmlns:cx2="http://schemas.microsoft.com/office/drawing/2015/10/21/chartex" xmlns:cx3="http://schemas.microsoft.com/office/drawing/2016/5/9/chartex" xmlns:cx4="http://schemas.microsoft.com/office/drawing/2016/5/10/chartex" xmlns:cx5="http://schemas.microsoft.com/office/drawing/2016/5/11/chartex" xmlns:cx6="http://schemas.microsoft.com/office/drawing/2016/5/12/chartex" xmlns:cx7="http://schemas.microsoft.com/office/drawing/2016/5/13/chartex" xmlns:cx8="http://schemas.microsoft.com/office/drawing/2016/5/14/chartex" xmlns:mc="http://schemas.openxmlformats.org/markup-compatibility/2006" xmlns:aink="http://schemas.microsoft.com/office/drawing/2016/ink" xmlns:am3d="http://schemas.microsoft.com/office/drawing/2017/model3d" xmlns:o="urn:schemas-microsoft-com:office:office" xmlns:r="http://schemas.openxmlformats.org/officeDocument/2006/relationships" xmlns:m="http://schemas.openxmlformats.org/officeDocument/2006/math" xmlns:v="urn:schemas-microsoft-com:vml" xmlns:wp14="http://schemas.microsoft.com/office/word/2010/wordprocessingDrawing" xmlns:wp="http://schemas.openxmlformats.org/drawingml/2006/wordprocessingDrawing" xmlns:w10="urn:schemas-microsoft-com:office:word" xmlns:w="http://schemas.openxmlformats.org/wordprocessingml/2006/main" xmlns:w14="http://schemas.microsoft.com/office/word/2010/wordml" xmlns:w15="http://schemas.microsoft.com/office/word/2012/wordml" xmlns:w16cid="http://schemas.microsoft.com/office/word/2016/wordml/cid" xmlns:w16se="http://schemas.microsoft.com/office/word/2015/wordml/symex" xmlns:wpg="http://schemas.microsoft.com/office/word/2010/wordprocessingGroup" xmlns:wpi="http://schemas.microsoft.com/office/word/2010/wordprocessingInk" xmlns:wne="http://schemas.microsoft.com/office/word/2006/wordml" xmlns:wps="http://schemas.microsoft.com/office/word/2010/wordprocessingShape" mc:Ignorable="w14 w15 w16se w16cid wp14">
   <w:body>
     <w:p>
       <w:pPr>
@@ -275,16 +275,31 @@
         </w:rPr>
         <w:t xml:space="preserve">Project </w:t>
       </w:r>
-      <w:proofErr w:type="spellStart"/>
+      <w:proofErr w:type="gramStart"/>
       <w:r>
         <w:rPr>
           <w:b/>
           <w:sz w:val="24"/>
           <w:szCs w:val="24"/>
         </w:rPr>
-        <w:t>Worlload</w:t>
-      </w:r>
-      <w:proofErr w:type="spellEnd"/>
+        <w:t>Wor</w:t>
+      </w:r>
+      <w:r>
+        <w:rPr>
+          <w:b/>
+          <w:sz w:val="24"/>
+          <w:szCs w:val="24"/>
+        </w:rPr>
+        <w:t>k</w:t>
+      </w:r>
+      <w:r>
+        <w:rPr>
+          <w:b/>
+          <w:sz w:val="24"/>
+          <w:szCs w:val="24"/>
+        </w:rPr>
+        <w:t>load</w:t>
+      </w:r>
       <w:r>
         <w:rPr>
           <w:sz w:val="24"/>
@@ -292,6 +307,7 @@
         </w:rPr>
         <w:t>:-</w:t>
       </w:r>
+      <w:proofErr w:type="gramEnd"/>
     </w:p>
     <w:p/>
     <w:p>
@@ -339,16 +355,31 @@
         </w:rPr>
         <w:t xml:space="preserve">Project </w:t>
       </w:r>
-      <w:proofErr w:type="spellStart"/>
+      <w:proofErr w:type="gramStart"/>
       <w:r>
         <w:rPr>
           <w:b/>
           <w:sz w:val="24"/>
           <w:szCs w:val="24"/>
         </w:rPr>
-        <w:t>Worlload</w:t>
-      </w:r>
-      <w:proofErr w:type="spellEnd"/>
+        <w:t>Wor</w:t>
+      </w:r>
+      <w:r>
+        <w:rPr>
+          <w:b/>
+          <w:sz w:val="24"/>
+          <w:szCs w:val="24"/>
+        </w:rPr>
+        <w:t>k</w:t>
+      </w:r>
+      <w:r>
+        <w:rPr>
+          <w:b/>
+          <w:sz w:val="24"/>
+          <w:szCs w:val="24"/>
+        </w:rPr>
+        <w:t>load</w:t>
+      </w:r>
       <w:r>
         <w:rPr>
           <w:sz w:val="24"/>
@@ -356,6 +387,7 @@
         </w:rPr>
         <w:t>:-</w:t>
       </w:r>
+      <w:proofErr w:type="gramEnd"/>
     </w:p>
     <w:p/>
     <w:p/>
@@ -371,7 +403,7 @@
           <w:sz w:val="24"/>
           <w:szCs w:val="24"/>
         </w:rPr>
-        <w:t>Student ID</w:t>
+        <w:t xml:space="preserve">Student </w:t>
       </w:r>
       <w:proofErr w:type="gramStart"/>
       <w:r>
@@ -379,7 +411,7 @@
           <w:sz w:val="24"/>
           <w:szCs w:val="24"/>
         </w:rPr>
-        <w:t>:</w:t>
+        <w:t>ID:</w:t>
       </w:r>
       <w:r>
         <w:rPr>
@@ -404,20 +436,13 @@
           <w:szCs w:val="24"/>
         </w:rPr>
       </w:pPr>
-      <w:r>
-        <w:rPr>
-          <w:sz w:val="24"/>
-          <w:szCs w:val="24"/>
-        </w:rPr>
-        <w:t>Name</w:t>
-      </w:r>
       <w:proofErr w:type="gramStart"/>
       <w:r>
         <w:rPr>
           <w:sz w:val="24"/>
           <w:szCs w:val="24"/>
         </w:rPr>
-        <w:t>:-</w:t>
+        <w:t>Name:-</w:t>
       </w:r>
       <w:proofErr w:type="gramEnd"/>
       <w:r>
@@ -425,7 +450,7 @@
           <w:sz w:val="24"/>
           <w:szCs w:val="24"/>
         </w:rPr>
-        <w:t xml:space="preserve"> Angello </w:t>
+        <w:t xml:space="preserve"> </w:t>
       </w:r>
       <w:proofErr w:type="spellStart"/>
       <w:r>
@@ -433,6 +458,22 @@
           <w:sz w:val="24"/>
           <w:szCs w:val="24"/>
         </w:rPr>
+        <w:t>Angello</w:t>
+      </w:r>
+      <w:proofErr w:type="spellEnd"/>
+      <w:r>
+        <w:rPr>
+          <w:sz w:val="24"/>
+          <w:szCs w:val="24"/>
+        </w:rPr>
+        <w:t xml:space="preserve"> </w:t>
+      </w:r>
+      <w:proofErr w:type="spellStart"/>
+      <w:r>
+        <w:rPr>
+          <w:sz w:val="24"/>
+          <w:szCs w:val="24"/>
+        </w:rPr>
         <w:t>Dushantha</w:t>
       </w:r>
       <w:proofErr w:type="spellEnd"/>
@@ -495,83 +536,103 @@
           <w:sz w:val="24"/>
           <w:szCs w:val="24"/>
         </w:rPr>
-        <w:t xml:space="preserve"> Web S</w:t>
+        <w:t xml:space="preserve"> Web Service</w:t>
+      </w:r>
+      <w:r>
+        <w:rPr>
+          <w:sz w:val="24"/>
+          <w:szCs w:val="24"/>
+        </w:rPr>
+        <w:t>s</w:t>
+      </w:r>
+      <w:r>
+        <w:rPr>
+          <w:sz w:val="24"/>
+          <w:szCs w:val="24"/>
+        </w:rPr>
+        <w:t xml:space="preserve"> for placing customer orders, including </w:t>
+      </w:r>
+      <w:r>
+        <w:rPr>
+          <w:sz w:val="24"/>
+          <w:szCs w:val="24"/>
+        </w:rPr>
+        <w:t xml:space="preserve">creating and handling </w:t>
+      </w:r>
+      <w:r>
+        <w:rPr>
+          <w:sz w:val="24"/>
+          <w:szCs w:val="24"/>
+        </w:rPr>
+        <w:t>shopping cart</w:t>
+      </w:r>
+      <w:r>
+        <w:rPr>
+          <w:sz w:val="24"/>
+          <w:szCs w:val="24"/>
+        </w:rPr>
+        <w:t>.</w:t>
+      </w:r>
+    </w:p>
+    <w:p>
+      <w:pPr>
+        <w:rPr>
+          <w:sz w:val="24"/>
+          <w:szCs w:val="24"/>
+        </w:rPr>
+      </w:pPr>
+    </w:p>
+    <w:p>
+      <w:pPr>
+        <w:tabs>
+          <w:tab w:val="left" w:pos="6876"/>
+        </w:tabs>
+        <w:rPr>
+          <w:sz w:val="24"/>
+          <w:szCs w:val="24"/>
+        </w:rPr>
+      </w:pPr>
+      <w:r>
+        <w:rPr>
+          <w:sz w:val="24"/>
+          <w:szCs w:val="24"/>
+        </w:rPr>
+        <w:t xml:space="preserve">Student </w:t>
+      </w:r>
+      <w:proofErr w:type="gramStart"/>
+      <w:r>
+        <w:rPr>
+          <w:sz w:val="24"/>
+          <w:szCs w:val="24"/>
+        </w:rPr>
+        <w:t>ID:-</w:t>
+      </w:r>
+      <w:proofErr w:type="gramEnd"/>
+      <w:r>
+        <w:rPr>
+          <w:sz w:val="24"/>
+          <w:szCs w:val="24"/>
+        </w:rPr>
+        <w:t xml:space="preserve"> IT16058156</w:t>
+      </w:r>
+      <w:r>
+        <w:rPr>
+          <w:sz w:val="24"/>
+          <w:szCs w:val="24"/>
+        </w:rPr>
+        <w:tab/>
       </w:r>
       <w:bookmarkStart w:id="0" w:name="_GoBack"/>
       <w:bookmarkEnd w:id="0"/>
-      <w:r>
-        <w:rPr>
-          <w:sz w:val="24"/>
-          <w:szCs w:val="24"/>
-        </w:rPr>
-        <w:t>ervice</w:t>
-      </w:r>
-      <w:r>
-        <w:rPr>
-          <w:sz w:val="24"/>
-          <w:szCs w:val="24"/>
-        </w:rPr>
-        <w:t>s</w:t>
-      </w:r>
-      <w:r>
-        <w:rPr>
-          <w:sz w:val="24"/>
-          <w:szCs w:val="24"/>
-        </w:rPr>
-        <w:t xml:space="preserve"> for placing customer orders, including </w:t>
-      </w:r>
-      <w:r>
-        <w:rPr>
-          <w:sz w:val="24"/>
-          <w:szCs w:val="24"/>
-        </w:rPr>
-        <w:t xml:space="preserve">creating and handling </w:t>
-      </w:r>
-      <w:r>
-        <w:rPr>
-          <w:sz w:val="24"/>
-          <w:szCs w:val="24"/>
-        </w:rPr>
-        <w:t>shopping cart</w:t>
-      </w:r>
-      <w:r>
-        <w:rPr>
-          <w:sz w:val="24"/>
-          <w:szCs w:val="24"/>
-        </w:rPr>
-        <w:t>.</w:t>
-      </w:r>
-    </w:p>
-    <w:p>
-      <w:pPr>
-        <w:rPr>
-          <w:sz w:val="24"/>
-          <w:szCs w:val="24"/>
-        </w:rPr>
-      </w:pPr>
-    </w:p>
-    <w:p>
-      <w:pPr>
-        <w:rPr>
-          <w:sz w:val="24"/>
-          <w:szCs w:val="24"/>
-        </w:rPr>
-      </w:pPr>
-      <w:r>
-        <w:rPr>
-          <w:sz w:val="24"/>
-          <w:szCs w:val="24"/>
-        </w:rPr>
-        <w:t>Student ID:-</w:t>
-      </w:r>
-    </w:p>
-    <w:p>
-      <w:pPr>
-        <w:rPr>
-          <w:sz w:val="24"/>
-          <w:szCs w:val="24"/>
-        </w:rPr>
-      </w:pPr>
+    </w:p>
+    <w:p>
+      <w:pPr>
+        <w:rPr>
+          <w:sz w:val="24"/>
+          <w:szCs w:val="24"/>
+        </w:rPr>
+      </w:pPr>
+      <w:proofErr w:type="gramStart"/>
       <w:r>
         <w:rPr>
           <w:sz w:val="24"/>
@@ -579,6 +640,55 @@
         </w:rPr>
         <w:t>Name:-</w:t>
       </w:r>
+      <w:proofErr w:type="gramEnd"/>
+      <w:r>
+        <w:rPr>
+          <w:sz w:val="24"/>
+          <w:szCs w:val="24"/>
+        </w:rPr>
+        <w:t xml:space="preserve"> Don </w:t>
+      </w:r>
+      <w:proofErr w:type="spellStart"/>
+      <w:r>
+        <w:rPr>
+          <w:sz w:val="24"/>
+          <w:szCs w:val="24"/>
+        </w:rPr>
+        <w:t>Rukshan</w:t>
+      </w:r>
+      <w:proofErr w:type="spellEnd"/>
+      <w:r>
+        <w:rPr>
+          <w:sz w:val="24"/>
+          <w:szCs w:val="24"/>
+        </w:rPr>
+        <w:t xml:space="preserve"> </w:t>
+      </w:r>
+      <w:proofErr w:type="spellStart"/>
+      <w:r>
+        <w:rPr>
+          <w:sz w:val="24"/>
+          <w:szCs w:val="24"/>
+        </w:rPr>
+        <w:t>Akalanka</w:t>
+      </w:r>
+      <w:proofErr w:type="spellEnd"/>
+      <w:r>
+        <w:rPr>
+          <w:sz w:val="24"/>
+          <w:szCs w:val="24"/>
+        </w:rPr>
+        <w:t xml:space="preserve"> </w:t>
+      </w:r>
+      <w:proofErr w:type="spellStart"/>
+      <w:r>
+        <w:rPr>
+          <w:sz w:val="24"/>
+          <w:szCs w:val="24"/>
+        </w:rPr>
+        <w:t>Kumarage</w:t>
+      </w:r>
+      <w:proofErr w:type="spellEnd"/>
     </w:p>
     <w:p>
       <w:pPr>
@@ -595,22 +705,53 @@
         </w:rPr>
         <w:t xml:space="preserve">Project </w:t>
       </w:r>
-      <w:proofErr w:type="spellStart"/>
+      <w:proofErr w:type="gramStart"/>
       <w:r>
         <w:rPr>
           <w:b/>
           <w:sz w:val="24"/>
           <w:szCs w:val="24"/>
         </w:rPr>
-        <w:t>Worlload</w:t>
-      </w:r>
-      <w:proofErr w:type="spellEnd"/>
+        <w:t>Wor</w:t>
+      </w:r>
+      <w:r>
+        <w:rPr>
+          <w:b/>
+          <w:sz w:val="24"/>
+          <w:szCs w:val="24"/>
+        </w:rPr>
+        <w:t>k</w:t>
+      </w:r>
+      <w:r>
+        <w:rPr>
+          <w:b/>
+          <w:sz w:val="24"/>
+          <w:szCs w:val="24"/>
+        </w:rPr>
+        <w:t>load</w:t>
+      </w:r>
       <w:r>
         <w:rPr>
           <w:sz w:val="24"/>
           <w:szCs w:val="24"/>
         </w:rPr>
         <w:t>:-</w:t>
+      </w:r>
+      <w:proofErr w:type="gramEnd"/>
+    </w:p>
+    <w:p>
+      <w:pPr>
+        <w:rPr>
+          <w:sz w:val="24"/>
+          <w:szCs w:val="24"/>
+        </w:rPr>
+      </w:pPr>
+      <w:r>
+        <w:rPr>
+          <w:sz w:val="24"/>
+          <w:szCs w:val="24"/>
+        </w:rPr>
+        <w:t>Create a web services for user management services for seller and buyers</w:t>
       </w:r>
     </w:p>
     <w:p>
@@ -1024,7 +1165,7 @@
 </file>
 
 <file path=word/styles.xml><?xml version="1.0" encoding="utf-8"?>
-<w:styles xmlns:mc="http://schemas.openxmlformats.org/markup-compatibility/2006" xmlns:r="http://schemas.openxmlformats.org/officeDocument/2006/relationships" xmlns:w="http://schemas.openxmlformats.org/wordprocessingml/2006/main" xmlns:w14="http://schemas.microsoft.com/office/word/2010/wordml" xmlns:w15="http://schemas.microsoft.com/office/word/2012/wordml" mc:Ignorable="w14 w15">
+<w:styles xmlns:mc="http://schemas.openxmlformats.org/markup-compatibility/2006" xmlns:r="http://schemas.openxmlformats.org/officeDocument/2006/relationships" xmlns:w="http://schemas.openxmlformats.org/wordprocessingml/2006/main" xmlns:w14="http://schemas.microsoft.com/office/word/2010/wordml" xmlns:w15="http://schemas.microsoft.com/office/word/2012/wordml" xmlns:w16cid="http://schemas.microsoft.com/office/word/2016/wordml/cid" xmlns:w16se="http://schemas.microsoft.com/office/word/2015/wordml/symex" mc:Ignorable="w14 w15 w16se w16cid">
   <w:docDefaults>
     <w:rPrDefault>
       <w:rPr>
@@ -1040,7 +1181,7 @@
       </w:pPr>
     </w:pPrDefault>
   </w:docDefaults>
-  <w:latentStyles w:defLockedState="0" w:defUIPriority="99" w:defSemiHidden="0" w:defUnhideWhenUsed="0" w:defQFormat="0" w:count="371">
+  <w:latentStyles w:defLockedState="0" w:defUIPriority="99" w:defSemiHidden="0" w:defUnhideWhenUsed="0" w:defQFormat="0" w:count="375">
     <w:lsdException w:name="Normal" w:uiPriority="0" w:qFormat="1"/>
     <w:lsdException w:name="heading 1" w:uiPriority="9" w:qFormat="1"/>
     <w:lsdException w:name="heading 2" w:semiHidden="1" w:uiPriority="9" w:unhideWhenUsed="1" w:qFormat="1"/>
@@ -1146,7 +1287,6 @@
     <w:lsdException w:name="HTML Sample" w:semiHidden="1" w:unhideWhenUsed="1"/>
     <w:lsdException w:name="HTML Typewriter" w:semiHidden="1" w:unhideWhenUsed="1"/>
     <w:lsdException w:name="HTML Variable" w:semiHidden="1" w:unhideWhenUsed="1"/>
-    <w:lsdException w:name="Normal Table" w:semiHidden="1" w:unhideWhenUsed="1"/>
     <w:lsdException w:name="annotation subject" w:semiHidden="1" w:unhideWhenUsed="1"/>
     <w:lsdException w:name="No List" w:semiHidden="1" w:unhideWhenUsed="1"/>
     <w:lsdException w:name="Outline List 1" w:semiHidden="1" w:unhideWhenUsed="1"/>
@@ -1190,10 +1330,8 @@
     <w:lsdException w:name="Table Elegant" w:semiHidden="1" w:unhideWhenUsed="1"/>
     <w:lsdException w:name="Table Professional" w:semiHidden="1" w:unhideWhenUsed="1"/>
     <w:lsdException w:name="Table Subtle 1" w:semiHidden="1" w:unhideWhenUsed="1"/>
-    <w:lsdException w:name="Table Subtle 2" w:semiHidden="1" w:unhideWhenUsed="1"/>
     <w:lsdException w:name="Table Web 1" w:semiHidden="1" w:unhideWhenUsed="1"/>
     <w:lsdException w:name="Table Web 2" w:semiHidden="1" w:unhideWhenUsed="1"/>
-    <w:lsdException w:name="Table Web 3" w:semiHidden="1" w:unhideWhenUsed="1"/>
     <w:lsdException w:name="Balloon Text" w:semiHidden="1" w:unhideWhenUsed="1"/>
     <w:lsdException w:name="Table Grid" w:uiPriority="39"/>
     <w:lsdException w:name="Table Theme" w:semiHidden="1" w:unhideWhenUsed="1"/>
@@ -1412,6 +1550,10 @@
     <w:lsdException w:name="List Table 5 Dark Accent 6" w:uiPriority="50"/>
     <w:lsdException w:name="List Table 6 Colorful Accent 6" w:uiPriority="51"/>
     <w:lsdException w:name="List Table 7 Colorful Accent 6" w:uiPriority="52"/>
+    <w:lsdException w:name="Mention" w:semiHidden="1" w:unhideWhenUsed="1"/>
+    <w:lsdException w:name="Smart Hyperlink" w:semiHidden="1" w:unhideWhenUsed="1"/>
+    <w:lsdException w:name="Hashtag" w:semiHidden="1" w:unhideWhenUsed="1"/>
+    <w:lsdException w:name="Unresolved Mention" w:semiHidden="1" w:unhideWhenUsed="1"/>
   </w:latentStyles>
   <w:style w:type="paragraph" w:default="1" w:styleId="Normal">
     <w:name w:val="Normal"/>

</xml_diff>